<commit_message>
Resolvido o erro no commit
</commit_message>
<xml_diff>
--- a/02 - Semestre/02 - Projeto_2Sem/Template-Word/Template - Projeto Interdisciplinar - ES2 - rev.docx
+++ b/02 - Semestre/02 - Projeto_2Sem/Template-Word/Template - Projeto Interdisciplinar - ES2 - rev.docx
@@ -1,12 +1,15 @@
 
 <file path=word/document.xml><?xml version="1.0" encoding="utf-8"?>
-<w:document xmlns:wpc="http://schemas.microsoft.com/office/word/2010/wordprocessingCanvas" xmlns:cx="http://schemas.microsoft.com/office/drawing/2014/chartex" xmlns:cx1="http://schemas.microsoft.com/office/drawing/2015/9/8/chartex" xmlns:cx2="http://schemas.microsoft.com/office/drawing/2015/10/21/chartex" xmlns:cx3="http://schemas.microsoft.com/office/drawing/2016/5/9/chartex" xmlns:cx4="http://schemas.microsoft.com/office/drawing/2016/5/10/chartex" xmlns:cx5="http://schemas.microsoft.com/office/drawing/2016/5/11/chartex" xmlns:cx6="http://schemas.microsoft.com/office/drawing/2016/5/12/chartex" xmlns:cx7="http://schemas.microsoft.com/office/drawing/2016/5/13/chartex" xmlns:cx8="http://schemas.microsoft.com/office/drawing/2016/5/14/chartex" xmlns:mc="http://schemas.openxmlformats.org/markup-compatibility/2006" xmlns:aink="http://schemas.microsoft.com/office/drawing/2016/ink" xmlns:am3d="http://schemas.microsoft.com/office/drawing/2017/model3d" xmlns:o="urn:schemas-microsoft-com:office:office" xmlns:oel="http://schemas.microsoft.com/office/2019/extlst" xmlns:r="http://schemas.openxmlformats.org/officeDocument/2006/relationships" xmlns:m="http://schemas.openxmlformats.org/officeDocument/2006/math" xmlns:v="urn:schemas-microsoft-com:vml" xmlns:wp14="http://schemas.microsoft.com/office/word/2010/wordprocessingDrawing" xmlns:wp="http://schemas.openxmlformats.org/drawingml/2006/wordprocessingDrawing" xmlns:w10="urn:schemas-microsoft-com:office:word" xmlns:w="http://schemas.openxmlformats.org/wordprocessingml/2006/main" xmlns:w14="http://schemas.microsoft.com/office/word/2010/wordml" xmlns:w15="http://schemas.microsoft.com/office/word/2012/wordml" xmlns:w16cex="http://schemas.microsoft.com/office/word/2018/wordml/cex" xmlns:w16cid="http://schemas.microsoft.com/office/word/2016/wordml/cid" xmlns:w16="http://schemas.microsoft.com/office/word/2018/wordml" xmlns:w16du="http://schemas.microsoft.com/office/word/2023/wordml/word16du" xmlns:w16sdtdh="http://schemas.microsoft.com/office/word/2020/wordml/sdtdatahash" xmlns:w16se="http://schemas.microsoft.com/office/word/2015/wordml/symex" xmlns:wpg="http://schemas.microsoft.com/office/word/2010/wordprocessingGroup" xmlns:wpi="http://schemas.microsoft.com/office/word/2010/wordprocessingInk" xmlns:wne="http://schemas.microsoft.com/office/word/2006/wordml" xmlns:wps="http://schemas.microsoft.com/office/word/2010/wordprocessingShape" mc:Ignorable="w14 w15 w16se w16cid w16 w16cex w16sdtdh w16du wp14">
+<w:document xmlns:wpc="http://schemas.microsoft.com/office/word/2010/wordprocessingCanvas" xmlns:cx="http://schemas.microsoft.com/office/drawing/2014/chartex" xmlns:cx1="http://schemas.microsoft.com/office/drawing/2015/9/8/chartex" xmlns:cx2="http://schemas.microsoft.com/office/drawing/2015/10/21/chartex" xmlns:cx3="http://schemas.microsoft.com/office/drawing/2016/5/9/chartex" xmlns:cx4="http://schemas.microsoft.com/office/drawing/2016/5/10/chartex" xmlns:cx5="http://schemas.microsoft.com/office/drawing/2016/5/11/chartex" xmlns:cx6="http://schemas.microsoft.com/office/drawing/2016/5/12/chartex" xmlns:cx7="http://schemas.microsoft.com/office/drawing/2016/5/13/chartex" xmlns:cx8="http://schemas.microsoft.com/office/drawing/2016/5/14/chartex" xmlns:mc="http://schemas.openxmlformats.org/markup-compatibility/2006" xmlns:aink="http://schemas.microsoft.com/office/drawing/2016/ink" xmlns:am3d="http://schemas.microsoft.com/office/drawing/2017/model3d" xmlns:o="urn:schemas-microsoft-com:office:office" xmlns:r="http://schemas.openxmlformats.org/officeDocument/2006/relationships" xmlns:m="http://schemas.openxmlformats.org/officeDocument/2006/math" xmlns:v="urn:schemas-microsoft-com:vml" xmlns:wp14="http://schemas.microsoft.com/office/word/2010/wordprocessingDrawing" xmlns:wp="http://schemas.openxmlformats.org/drawingml/2006/wordprocessingDrawing" xmlns:w10="urn:schemas-microsoft-com:office:word" xmlns:w="http://schemas.openxmlformats.org/wordprocessingml/2006/main" xmlns:w14="http://schemas.microsoft.com/office/word/2010/wordml" xmlns:w15="http://schemas.microsoft.com/office/word/2012/wordml" xmlns:w16cex="http://schemas.microsoft.com/office/word/2018/wordml/cex" xmlns:w16cid="http://schemas.microsoft.com/office/word/2016/wordml/cid" xmlns:w16="http://schemas.microsoft.com/office/word/2018/wordml" xmlns:w16sdtdh="http://schemas.microsoft.com/office/word/2020/wordml/sdtdatahash" xmlns:w16se="http://schemas.microsoft.com/office/word/2015/wordml/symex" xmlns:wpg="http://schemas.microsoft.com/office/word/2010/wordprocessingGroup" xmlns:wpi="http://schemas.microsoft.com/office/word/2010/wordprocessingInk" xmlns:wne="http://schemas.microsoft.com/office/word/2006/wordml" xmlns:wps="http://schemas.microsoft.com/office/word/2010/wordprocessingShape" mc:Ignorable="w14 w15 w16se w16cid w16 w16cex w16sdtdh wp14">
   <w:body>
     <w:p>
       <w:pPr>
         <w:jc w:val="center"/>
       </w:pPr>
       <w:r>
+        <w:rPr>
+          <w:noProof/>
+        </w:rPr>
         <w:drawing>
           <wp:inline distT="0" distB="0" distL="0" distR="0" wp14:anchorId="4B6F9954" wp14:editId="1359F83F">
             <wp:extent cx="5400040" cy="621030"/>
@@ -355,7 +358,11 @@
         <w:t xml:space="preserve"> </w:t>
       </w:r>
       <w:r>
-        <w:t xml:space="preserve"> Prof</w:t>
+        <w:t xml:space="preserve"> </w:t>
+      </w:r>
+      <w:proofErr w:type="spellStart"/>
+      <w:r>
+        <w:t>Prof</w:t>
       </w:r>
       <w:r>
         <w:rPr>
@@ -363,6 +370,7 @@
         </w:rPr>
         <w:t>o</w:t>
       </w:r>
+      <w:proofErr w:type="spellEnd"/>
       <w:r>
         <w:t xml:space="preserve"> Jones</w:t>
       </w:r>
@@ -377,18 +385,12 @@
         <w:jc w:val="both"/>
       </w:pPr>
       <w:r>
+        <w:t xml:space="preserve"> </w:t>
+      </w:r>
+      <w:r>
         <w:t xml:space="preserve">  </w:t>
       </w:r>
-    </w:p>
-    <w:p>
-      <w:pPr>
-        <w:pStyle w:val="SemEspaamento"/>
-        <w:ind w:left="2832"/>
-        <w:jc w:val="both"/>
-      </w:pPr>
-      <w:r>
-        <w:t xml:space="preserve"> </w:t>
-      </w:r>
+      <w:proofErr w:type="spellStart"/>
       <w:r>
         <w:t>Prof</w:t>
       </w:r>
@@ -398,12 +400,15 @@
         </w:rPr>
         <w:t>o</w:t>
       </w:r>
+      <w:proofErr w:type="spellEnd"/>
       <w:r>
-        <w:t xml:space="preserve"> </w:t>
+        <w:t xml:space="preserve"> Wladimir </w:t>
       </w:r>
+      <w:proofErr w:type="spellStart"/>
       <w:r>
-        <w:t>Wladimir Zuanazzi</w:t>
+        <w:t>Zuanazzi</w:t>
       </w:r>
+      <w:proofErr w:type="spellEnd"/>
     </w:p>
     <w:p>
       <w:pPr>
@@ -528,6 +533,7 @@
           <w:docPartUnique/>
         </w:docPartObj>
       </w:sdtPr>
+      <w:sdtEndPr/>
       <w:sdtContent>
         <w:p>
           <w:pPr>
@@ -2692,6 +2698,7 @@
       </w:pPr>
       <w:r>
         <w:rPr>
+          <w:noProof/>
           <w:lang w:eastAsia="pt-BR"/>
         </w:rPr>
         <w:drawing>
@@ -2812,6 +2819,7 @@
       </w:pPr>
       <w:r>
         <w:rPr>
+          <w:noProof/>
           <w:lang w:eastAsia="pt-BR"/>
         </w:rPr>
         <w:drawing>
@@ -2865,6 +2873,7 @@
       </w:r>
       <w:r>
         <w:rPr>
+          <w:noProof/>
           <w:lang w:eastAsia="pt-BR"/>
         </w:rPr>
         <w:drawing>
@@ -2918,6 +2927,7 @@
       </w:r>
       <w:r>
         <w:rPr>
+          <w:noProof/>
           <w:lang w:eastAsia="pt-BR"/>
         </w:rPr>
         <w:drawing>
@@ -2971,6 +2981,7 @@
       </w:r>
       <w:r>
         <w:rPr>
+          <w:noProof/>
           <w:lang w:eastAsia="pt-BR"/>
         </w:rPr>
         <w:drawing>
@@ -3198,8 +3209,16 @@
           <w:lang w:eastAsia="pt-BR"/>
         </w:rPr>
         <w:lastRenderedPageBreak/>
-        <w:t xml:space="preserve">Em resumo, o iFood </w:t>
+        <w:t xml:space="preserve">Em resumo, o </w:t>
       </w:r>
+      <w:proofErr w:type="spellStart"/>
+      <w:r>
+        <w:rPr>
+          <w:lang w:eastAsia="pt-BR"/>
+        </w:rPr>
+        <w:t>iFood</w:t>
+      </w:r>
+      <w:proofErr w:type="spellEnd"/>
       <w:r>
         <w:rPr>
           <w:rStyle w:val="Refdenotaderodap"/>
@@ -5335,6 +5354,7 @@
       </w:pPr>
       <w:r>
         <w:rPr>
+          <w:noProof/>
           <w:lang w:eastAsia="pt-BR"/>
         </w:rPr>
         <w:drawing>
@@ -7909,34 +7929,7 @@
                 <w:szCs w:val="18"/>
                 <w:lang w:eastAsia="pt-BR"/>
               </w:rPr>
-              <w:t xml:space="preserve">caso esteja correto entra na aplicação com o usuário passado, </w:t>
-            </w:r>
-            <w:r>
-              <w:rPr>
-                <w:rFonts w:eastAsia="Times New Roman" w:cs="Arial"/>
-                <w:sz w:val="18"/>
-                <w:szCs w:val="18"/>
-                <w:lang w:eastAsia="pt-BR"/>
-              </w:rPr>
-              <w:t>caso</w:t>
-            </w:r>
-            <w:r>
-              <w:rPr>
-                <w:rFonts w:eastAsia="Times New Roman" w:cs="Arial"/>
-                <w:sz w:val="18"/>
-                <w:szCs w:val="18"/>
-                <w:lang w:eastAsia="pt-BR"/>
-              </w:rPr>
-              <w:t xml:space="preserve"> contrário exibe a mensagem de erro e mostra as opções </w:t>
-            </w:r>
-            <w:r>
-              <w:rPr>
-                <w:rFonts w:eastAsia="Times New Roman" w:cs="Arial"/>
-                <w:sz w:val="18"/>
-                <w:szCs w:val="18"/>
-                <w:lang w:eastAsia="pt-BR"/>
-              </w:rPr>
-              <w:t>adequadas (</w:t>
+              <w:t>caso esteja correto entra na aplicação com o usuário passado, caso contrário exibe a mensagem de erro e mostra as opções adequadas (</w:t>
             </w:r>
             <w:r>
               <w:rPr>
@@ -19643,7 +19636,27 @@
                 <w:sz w:val="22"/>
                 <w:lang w:eastAsia="pt-BR"/>
               </w:rPr>
-              <w:t>Implementar estratégias eficientes de caching para melhorar o desempenho.</w:t>
+              <w:t xml:space="preserve">Implementar estratégias eficientes de </w:t>
+            </w:r>
+            <w:proofErr w:type="spellStart"/>
+            <w:r>
+              <w:rPr>
+                <w:rFonts w:ascii="Calibri" w:eastAsia="Times New Roman" w:hAnsi="Calibri" w:cs="Calibri"/>
+                <w:color w:val="000000"/>
+                <w:sz w:val="22"/>
+                <w:lang w:eastAsia="pt-BR"/>
+              </w:rPr>
+              <w:t>caching</w:t>
+            </w:r>
+            <w:proofErr w:type="spellEnd"/>
+            <w:r>
+              <w:rPr>
+                <w:rFonts w:ascii="Calibri" w:eastAsia="Times New Roman" w:hAnsi="Calibri" w:cs="Calibri"/>
+                <w:color w:val="000000"/>
+                <w:sz w:val="22"/>
+                <w:lang w:eastAsia="pt-BR"/>
+              </w:rPr>
+              <w:t xml:space="preserve"> para melhorar o desempenho.</w:t>
             </w:r>
           </w:p>
         </w:tc>
@@ -20087,6 +20100,7 @@
         <w:rPr>
           <w:rFonts w:cs="Arial"/>
           <w:b/>
+          <w:noProof/>
           <w:color w:val="833C0B" w:themeColor="accent2" w:themeShade="80"/>
           <w:szCs w:val="28"/>
         </w:rPr>
@@ -20274,6 +20288,7 @@
       <w:r>
         <w:rPr>
           <w:rFonts w:cs="Arial"/>
+          <w:noProof/>
           <w:color w:val="833C0B" w:themeColor="accent2" w:themeShade="80"/>
           <w:szCs w:val="24"/>
         </w:rPr>
@@ -20528,6 +20543,7 @@
       </w:pPr>
       <w:r>
         <w:rPr>
+          <w:noProof/>
           <w:lang w:eastAsia="pt-BR"/>
         </w:rPr>
         <w:drawing>
@@ -20640,6 +20656,7 @@
       </w:pPr>
       <w:r>
         <w:rPr>
+          <w:noProof/>
           <w:lang w:eastAsia="pt-BR"/>
         </w:rPr>
         <w:drawing>
@@ -20688,6 +20705,7 @@
       </w:pPr>
       <w:r>
         <w:rPr>
+          <w:noProof/>
           <w:lang w:eastAsia="pt-BR"/>
         </w:rPr>
         <w:drawing>
@@ -21570,7 +21588,7 @@
 </file>
 
 <file path=word/endnotes.xml><?xml version="1.0" encoding="utf-8"?>
-<w:endnotes xmlns:wpc="http://schemas.microsoft.com/office/word/2010/wordprocessingCanvas" xmlns:cx="http://schemas.microsoft.com/office/drawing/2014/chartex" xmlns:cx1="http://schemas.microsoft.com/office/drawing/2015/9/8/chartex" xmlns:cx2="http://schemas.microsoft.com/office/drawing/2015/10/21/chartex" xmlns:cx3="http://schemas.microsoft.com/office/drawing/2016/5/9/chartex" xmlns:cx4="http://schemas.microsoft.com/office/drawing/2016/5/10/chartex" xmlns:cx5="http://schemas.microsoft.com/office/drawing/2016/5/11/chartex" xmlns:cx6="http://schemas.microsoft.com/office/drawing/2016/5/12/chartex" xmlns:cx7="http://schemas.microsoft.com/office/drawing/2016/5/13/chartex" xmlns:cx8="http://schemas.microsoft.com/office/drawing/2016/5/14/chartex" xmlns:mc="http://schemas.openxmlformats.org/markup-compatibility/2006" xmlns:aink="http://schemas.microsoft.com/office/drawing/2016/ink" xmlns:am3d="http://schemas.microsoft.com/office/drawing/2017/model3d" xmlns:o="urn:schemas-microsoft-com:office:office" xmlns:oel="http://schemas.microsoft.com/office/2019/extlst" xmlns:r="http://schemas.openxmlformats.org/officeDocument/2006/relationships" xmlns:m="http://schemas.openxmlformats.org/officeDocument/2006/math" xmlns:v="urn:schemas-microsoft-com:vml" xmlns:wp14="http://schemas.microsoft.com/office/word/2010/wordprocessingDrawing" xmlns:wp="http://schemas.openxmlformats.org/drawingml/2006/wordprocessingDrawing" xmlns:w10="urn:schemas-microsoft-com:office:word" xmlns:w="http://schemas.openxmlformats.org/wordprocessingml/2006/main" xmlns:w14="http://schemas.microsoft.com/office/word/2010/wordml" xmlns:w15="http://schemas.microsoft.com/office/word/2012/wordml" xmlns:w16cex="http://schemas.microsoft.com/office/word/2018/wordml/cex" xmlns:w16cid="http://schemas.microsoft.com/office/word/2016/wordml/cid" xmlns:w16="http://schemas.microsoft.com/office/word/2018/wordml" xmlns:w16du="http://schemas.microsoft.com/office/word/2023/wordml/word16du" xmlns:w16sdtdh="http://schemas.microsoft.com/office/word/2020/wordml/sdtdatahash" xmlns:w16se="http://schemas.microsoft.com/office/word/2015/wordml/symex" xmlns:wpg="http://schemas.microsoft.com/office/word/2010/wordprocessingGroup" xmlns:wpi="http://schemas.microsoft.com/office/word/2010/wordprocessingInk" xmlns:wne="http://schemas.microsoft.com/office/word/2006/wordml" xmlns:wps="http://schemas.microsoft.com/office/word/2010/wordprocessingShape" mc:Ignorable="w14 w15 w16se w16cid w16 w16cex w16sdtdh w16du wp14">
+<w:endnotes xmlns:wpc="http://schemas.microsoft.com/office/word/2010/wordprocessingCanvas" xmlns:cx="http://schemas.microsoft.com/office/drawing/2014/chartex" xmlns:cx1="http://schemas.microsoft.com/office/drawing/2015/9/8/chartex" xmlns:cx2="http://schemas.microsoft.com/office/drawing/2015/10/21/chartex" xmlns:cx3="http://schemas.microsoft.com/office/drawing/2016/5/9/chartex" xmlns:cx4="http://schemas.microsoft.com/office/drawing/2016/5/10/chartex" xmlns:cx5="http://schemas.microsoft.com/office/drawing/2016/5/11/chartex" xmlns:cx6="http://schemas.microsoft.com/office/drawing/2016/5/12/chartex" xmlns:cx7="http://schemas.microsoft.com/office/drawing/2016/5/13/chartex" xmlns:cx8="http://schemas.microsoft.com/office/drawing/2016/5/14/chartex" xmlns:mc="http://schemas.openxmlformats.org/markup-compatibility/2006" xmlns:aink="http://schemas.microsoft.com/office/drawing/2016/ink" xmlns:am3d="http://schemas.microsoft.com/office/drawing/2017/model3d" xmlns:o="urn:schemas-microsoft-com:office:office" xmlns:r="http://schemas.openxmlformats.org/officeDocument/2006/relationships" xmlns:m="http://schemas.openxmlformats.org/officeDocument/2006/math" xmlns:v="urn:schemas-microsoft-com:vml" xmlns:wp14="http://schemas.microsoft.com/office/word/2010/wordprocessingDrawing" xmlns:wp="http://schemas.openxmlformats.org/drawingml/2006/wordprocessingDrawing" xmlns:w10="urn:schemas-microsoft-com:office:word" xmlns:w="http://schemas.openxmlformats.org/wordprocessingml/2006/main" xmlns:w14="http://schemas.microsoft.com/office/word/2010/wordml" xmlns:w15="http://schemas.microsoft.com/office/word/2012/wordml" xmlns:w16cex="http://schemas.microsoft.com/office/word/2018/wordml/cex" xmlns:w16cid="http://schemas.microsoft.com/office/word/2016/wordml/cid" xmlns:w16="http://schemas.microsoft.com/office/word/2018/wordml" xmlns:w16sdtdh="http://schemas.microsoft.com/office/word/2020/wordml/sdtdatahash" xmlns:w16se="http://schemas.microsoft.com/office/word/2015/wordml/symex" xmlns:wpg="http://schemas.microsoft.com/office/word/2010/wordprocessingGroup" xmlns:wpi="http://schemas.microsoft.com/office/word/2010/wordprocessingInk" xmlns:wne="http://schemas.microsoft.com/office/word/2006/wordml" xmlns:wps="http://schemas.microsoft.com/office/word/2010/wordprocessingShape" mc:Ignorable="w14 w15 w16se w16cid w16 w16cex w16sdtdh wp14">
   <w:endnote w:type="separator" w:id="-1">
     <w:p>
       <w:r>
@@ -21596,7 +21614,7 @@
 </file>
 
 <file path=word/footer1.xml><?xml version="1.0" encoding="utf-8"?>
-<w:ftr xmlns:wpc="http://schemas.microsoft.com/office/word/2010/wordprocessingCanvas" xmlns:cx="http://schemas.microsoft.com/office/drawing/2014/chartex" xmlns:cx1="http://schemas.microsoft.com/office/drawing/2015/9/8/chartex" xmlns:cx2="http://schemas.microsoft.com/office/drawing/2015/10/21/chartex" xmlns:cx3="http://schemas.microsoft.com/office/drawing/2016/5/9/chartex" xmlns:cx4="http://schemas.microsoft.com/office/drawing/2016/5/10/chartex" xmlns:cx5="http://schemas.microsoft.com/office/drawing/2016/5/11/chartex" xmlns:cx6="http://schemas.microsoft.com/office/drawing/2016/5/12/chartex" xmlns:cx7="http://schemas.microsoft.com/office/drawing/2016/5/13/chartex" xmlns:cx8="http://schemas.microsoft.com/office/drawing/2016/5/14/chartex" xmlns:mc="http://schemas.openxmlformats.org/markup-compatibility/2006" xmlns:aink="http://schemas.microsoft.com/office/drawing/2016/ink" xmlns:am3d="http://schemas.microsoft.com/office/drawing/2017/model3d" xmlns:o="urn:schemas-microsoft-com:office:office" xmlns:oel="http://schemas.microsoft.com/office/2019/extlst" xmlns:r="http://schemas.openxmlformats.org/officeDocument/2006/relationships" xmlns:m="http://schemas.openxmlformats.org/officeDocument/2006/math" xmlns:v="urn:schemas-microsoft-com:vml" xmlns:wp14="http://schemas.microsoft.com/office/word/2010/wordprocessingDrawing" xmlns:wp="http://schemas.openxmlformats.org/drawingml/2006/wordprocessingDrawing" xmlns:w10="urn:schemas-microsoft-com:office:word" xmlns:w="http://schemas.openxmlformats.org/wordprocessingml/2006/main" xmlns:w14="http://schemas.microsoft.com/office/word/2010/wordml" xmlns:w15="http://schemas.microsoft.com/office/word/2012/wordml" xmlns:w16cex="http://schemas.microsoft.com/office/word/2018/wordml/cex" xmlns:w16cid="http://schemas.microsoft.com/office/word/2016/wordml/cid" xmlns:w16="http://schemas.microsoft.com/office/word/2018/wordml" xmlns:w16du="http://schemas.microsoft.com/office/word/2023/wordml/word16du" xmlns:w16sdtdh="http://schemas.microsoft.com/office/word/2020/wordml/sdtdatahash" xmlns:w16se="http://schemas.microsoft.com/office/word/2015/wordml/symex" xmlns:wpg="http://schemas.microsoft.com/office/word/2010/wordprocessingGroup" xmlns:wpi="http://schemas.microsoft.com/office/word/2010/wordprocessingInk" xmlns:wne="http://schemas.microsoft.com/office/word/2006/wordml" xmlns:wps="http://schemas.microsoft.com/office/word/2010/wordprocessingShape" mc:Ignorable="w14 w15 w16se w16cid w16 w16cex w16sdtdh w16du wp14">
+<w:ftr xmlns:wpc="http://schemas.microsoft.com/office/word/2010/wordprocessingCanvas" xmlns:cx="http://schemas.microsoft.com/office/drawing/2014/chartex" xmlns:cx1="http://schemas.microsoft.com/office/drawing/2015/9/8/chartex" xmlns:cx2="http://schemas.microsoft.com/office/drawing/2015/10/21/chartex" xmlns:cx3="http://schemas.microsoft.com/office/drawing/2016/5/9/chartex" xmlns:cx4="http://schemas.microsoft.com/office/drawing/2016/5/10/chartex" xmlns:cx5="http://schemas.microsoft.com/office/drawing/2016/5/11/chartex" xmlns:cx6="http://schemas.microsoft.com/office/drawing/2016/5/12/chartex" xmlns:cx7="http://schemas.microsoft.com/office/drawing/2016/5/13/chartex" xmlns:cx8="http://schemas.microsoft.com/office/drawing/2016/5/14/chartex" xmlns:mc="http://schemas.openxmlformats.org/markup-compatibility/2006" xmlns:aink="http://schemas.microsoft.com/office/drawing/2016/ink" xmlns:am3d="http://schemas.microsoft.com/office/drawing/2017/model3d" xmlns:o="urn:schemas-microsoft-com:office:office" xmlns:r="http://schemas.openxmlformats.org/officeDocument/2006/relationships" xmlns:m="http://schemas.openxmlformats.org/officeDocument/2006/math" xmlns:v="urn:schemas-microsoft-com:vml" xmlns:wp14="http://schemas.microsoft.com/office/word/2010/wordprocessingDrawing" xmlns:wp="http://schemas.openxmlformats.org/drawingml/2006/wordprocessingDrawing" xmlns:w10="urn:schemas-microsoft-com:office:word" xmlns:w="http://schemas.openxmlformats.org/wordprocessingml/2006/main" xmlns:w14="http://schemas.microsoft.com/office/word/2010/wordml" xmlns:w15="http://schemas.microsoft.com/office/word/2012/wordml" xmlns:w16cex="http://schemas.microsoft.com/office/word/2018/wordml/cex" xmlns:w16cid="http://schemas.microsoft.com/office/word/2016/wordml/cid" xmlns:w16="http://schemas.microsoft.com/office/word/2018/wordml" xmlns:w16sdtdh="http://schemas.microsoft.com/office/word/2020/wordml/sdtdatahash" xmlns:w16se="http://schemas.microsoft.com/office/word/2015/wordml/symex" xmlns:wpg="http://schemas.microsoft.com/office/word/2010/wordprocessingGroup" xmlns:wpi="http://schemas.microsoft.com/office/word/2010/wordprocessingInk" xmlns:wne="http://schemas.microsoft.com/office/word/2006/wordml" xmlns:wps="http://schemas.microsoft.com/office/word/2010/wordprocessingShape" mc:Ignorable="w14 w15 w16se w16cid w16 w16cex w16sdtdh wp14">
   <w:p>
     <w:pPr>
       <w:pStyle w:val="Rodap"/>
@@ -21614,7 +21632,7 @@
 </file>
 
 <file path=word/footnotes.xml><?xml version="1.0" encoding="utf-8"?>
-<w:footnotes xmlns:wpc="http://schemas.microsoft.com/office/word/2010/wordprocessingCanvas" xmlns:cx="http://schemas.microsoft.com/office/drawing/2014/chartex" xmlns:cx1="http://schemas.microsoft.com/office/drawing/2015/9/8/chartex" xmlns:cx2="http://schemas.microsoft.com/office/drawing/2015/10/21/chartex" xmlns:cx3="http://schemas.microsoft.com/office/drawing/2016/5/9/chartex" xmlns:cx4="http://schemas.microsoft.com/office/drawing/2016/5/10/chartex" xmlns:cx5="http://schemas.microsoft.com/office/drawing/2016/5/11/chartex" xmlns:cx6="http://schemas.microsoft.com/office/drawing/2016/5/12/chartex" xmlns:cx7="http://schemas.microsoft.com/office/drawing/2016/5/13/chartex" xmlns:cx8="http://schemas.microsoft.com/office/drawing/2016/5/14/chartex" xmlns:mc="http://schemas.openxmlformats.org/markup-compatibility/2006" xmlns:aink="http://schemas.microsoft.com/office/drawing/2016/ink" xmlns:am3d="http://schemas.microsoft.com/office/drawing/2017/model3d" xmlns:o="urn:schemas-microsoft-com:office:office" xmlns:oel="http://schemas.microsoft.com/office/2019/extlst" xmlns:r="http://schemas.openxmlformats.org/officeDocument/2006/relationships" xmlns:m="http://schemas.openxmlformats.org/officeDocument/2006/math" xmlns:v="urn:schemas-microsoft-com:vml" xmlns:wp14="http://schemas.microsoft.com/office/word/2010/wordprocessingDrawing" xmlns:wp="http://schemas.openxmlformats.org/drawingml/2006/wordprocessingDrawing" xmlns:w10="urn:schemas-microsoft-com:office:word" xmlns:w="http://schemas.openxmlformats.org/wordprocessingml/2006/main" xmlns:w14="http://schemas.microsoft.com/office/word/2010/wordml" xmlns:w15="http://schemas.microsoft.com/office/word/2012/wordml" xmlns:w16cex="http://schemas.microsoft.com/office/word/2018/wordml/cex" xmlns:w16cid="http://schemas.microsoft.com/office/word/2016/wordml/cid" xmlns:w16="http://schemas.microsoft.com/office/word/2018/wordml" xmlns:w16du="http://schemas.microsoft.com/office/word/2023/wordml/word16du" xmlns:w16sdtdh="http://schemas.microsoft.com/office/word/2020/wordml/sdtdatahash" xmlns:w16se="http://schemas.microsoft.com/office/word/2015/wordml/symex" xmlns:wpg="http://schemas.microsoft.com/office/word/2010/wordprocessingGroup" xmlns:wpi="http://schemas.microsoft.com/office/word/2010/wordprocessingInk" xmlns:wne="http://schemas.microsoft.com/office/word/2006/wordml" xmlns:wps="http://schemas.microsoft.com/office/word/2010/wordprocessingShape" mc:Ignorable="w14 w15 w16se w16cid w16 w16cex w16sdtdh w16du wp14">
+<w:footnotes xmlns:wpc="http://schemas.microsoft.com/office/word/2010/wordprocessingCanvas" xmlns:cx="http://schemas.microsoft.com/office/drawing/2014/chartex" xmlns:cx1="http://schemas.microsoft.com/office/drawing/2015/9/8/chartex" xmlns:cx2="http://schemas.microsoft.com/office/drawing/2015/10/21/chartex" xmlns:cx3="http://schemas.microsoft.com/office/drawing/2016/5/9/chartex" xmlns:cx4="http://schemas.microsoft.com/office/drawing/2016/5/10/chartex" xmlns:cx5="http://schemas.microsoft.com/office/drawing/2016/5/11/chartex" xmlns:cx6="http://schemas.microsoft.com/office/drawing/2016/5/12/chartex" xmlns:cx7="http://schemas.microsoft.com/office/drawing/2016/5/13/chartex" xmlns:cx8="http://schemas.microsoft.com/office/drawing/2016/5/14/chartex" xmlns:mc="http://schemas.openxmlformats.org/markup-compatibility/2006" xmlns:aink="http://schemas.microsoft.com/office/drawing/2016/ink" xmlns:am3d="http://schemas.microsoft.com/office/drawing/2017/model3d" xmlns:o="urn:schemas-microsoft-com:office:office" xmlns:r="http://schemas.openxmlformats.org/officeDocument/2006/relationships" xmlns:m="http://schemas.openxmlformats.org/officeDocument/2006/math" xmlns:v="urn:schemas-microsoft-com:vml" xmlns:wp14="http://schemas.microsoft.com/office/word/2010/wordprocessingDrawing" xmlns:wp="http://schemas.openxmlformats.org/drawingml/2006/wordprocessingDrawing" xmlns:w10="urn:schemas-microsoft-com:office:word" xmlns:w="http://schemas.openxmlformats.org/wordprocessingml/2006/main" xmlns:w14="http://schemas.microsoft.com/office/word/2010/wordml" xmlns:w15="http://schemas.microsoft.com/office/word/2012/wordml" xmlns:w16cex="http://schemas.microsoft.com/office/word/2018/wordml/cex" xmlns:w16cid="http://schemas.microsoft.com/office/word/2016/wordml/cid" xmlns:w16="http://schemas.microsoft.com/office/word/2018/wordml" xmlns:w16sdtdh="http://schemas.microsoft.com/office/word/2020/wordml/sdtdatahash" xmlns:w16se="http://schemas.microsoft.com/office/word/2015/wordml/symex" xmlns:wpg="http://schemas.microsoft.com/office/word/2010/wordprocessingGroup" xmlns:wpi="http://schemas.microsoft.com/office/word/2010/wordprocessingInk" xmlns:wne="http://schemas.microsoft.com/office/word/2006/wordml" xmlns:wps="http://schemas.microsoft.com/office/word/2010/wordprocessingShape" mc:Ignorable="w14 w15 w16se w16cid w16 w16cex w16sdtdh wp14">
   <w:footnote w:type="separator" w:id="-1">
     <w:p>
       <w:r>
@@ -21640,6 +21658,7 @@
     <w:p>
       <w:pPr>
         <w:pStyle w:val="Textodenotaderodap"/>
+        <w:ind w:firstLine="0"/>
       </w:pPr>
       <w:r>
         <w:rPr>
@@ -21773,7 +21792,7 @@
 </file>
 
 <file path=word/header1.xml><?xml version="1.0" encoding="utf-8"?>
-<w:hdr xmlns:wpc="http://schemas.microsoft.com/office/word/2010/wordprocessingCanvas" xmlns:cx="http://schemas.microsoft.com/office/drawing/2014/chartex" xmlns:cx1="http://schemas.microsoft.com/office/drawing/2015/9/8/chartex" xmlns:cx2="http://schemas.microsoft.com/office/drawing/2015/10/21/chartex" xmlns:cx3="http://schemas.microsoft.com/office/drawing/2016/5/9/chartex" xmlns:cx4="http://schemas.microsoft.com/office/drawing/2016/5/10/chartex" xmlns:cx5="http://schemas.microsoft.com/office/drawing/2016/5/11/chartex" xmlns:cx6="http://schemas.microsoft.com/office/drawing/2016/5/12/chartex" xmlns:cx7="http://schemas.microsoft.com/office/drawing/2016/5/13/chartex" xmlns:cx8="http://schemas.microsoft.com/office/drawing/2016/5/14/chartex" xmlns:mc="http://schemas.openxmlformats.org/markup-compatibility/2006" xmlns:aink="http://schemas.microsoft.com/office/drawing/2016/ink" xmlns:am3d="http://schemas.microsoft.com/office/drawing/2017/model3d" xmlns:o="urn:schemas-microsoft-com:office:office" xmlns:oel="http://schemas.microsoft.com/office/2019/extlst" xmlns:r="http://schemas.openxmlformats.org/officeDocument/2006/relationships" xmlns:m="http://schemas.openxmlformats.org/officeDocument/2006/math" xmlns:v="urn:schemas-microsoft-com:vml" xmlns:wp14="http://schemas.microsoft.com/office/word/2010/wordprocessingDrawing" xmlns:wp="http://schemas.openxmlformats.org/drawingml/2006/wordprocessingDrawing" xmlns:w10="urn:schemas-microsoft-com:office:word" xmlns:w="http://schemas.openxmlformats.org/wordprocessingml/2006/main" xmlns:w14="http://schemas.microsoft.com/office/word/2010/wordml" xmlns:w15="http://schemas.microsoft.com/office/word/2012/wordml" xmlns:w16cex="http://schemas.microsoft.com/office/word/2018/wordml/cex" xmlns:w16cid="http://schemas.microsoft.com/office/word/2016/wordml/cid" xmlns:w16="http://schemas.microsoft.com/office/word/2018/wordml" xmlns:w16du="http://schemas.microsoft.com/office/word/2023/wordml/word16du" xmlns:w16sdtdh="http://schemas.microsoft.com/office/word/2020/wordml/sdtdatahash" xmlns:w16se="http://schemas.microsoft.com/office/word/2015/wordml/symex" xmlns:wpg="http://schemas.microsoft.com/office/word/2010/wordprocessingGroup" xmlns:wpi="http://schemas.microsoft.com/office/word/2010/wordprocessingInk" xmlns:wne="http://schemas.microsoft.com/office/word/2006/wordml" xmlns:wps="http://schemas.microsoft.com/office/word/2010/wordprocessingShape" mc:Ignorable="w14 w15 w16se w16cid w16 w16cex w16sdtdh w16du wp14">
+<w:hdr xmlns:wpc="http://schemas.microsoft.com/office/word/2010/wordprocessingCanvas" xmlns:cx="http://schemas.microsoft.com/office/drawing/2014/chartex" xmlns:cx1="http://schemas.microsoft.com/office/drawing/2015/9/8/chartex" xmlns:cx2="http://schemas.microsoft.com/office/drawing/2015/10/21/chartex" xmlns:cx3="http://schemas.microsoft.com/office/drawing/2016/5/9/chartex" xmlns:cx4="http://schemas.microsoft.com/office/drawing/2016/5/10/chartex" xmlns:cx5="http://schemas.microsoft.com/office/drawing/2016/5/11/chartex" xmlns:cx6="http://schemas.microsoft.com/office/drawing/2016/5/12/chartex" xmlns:cx7="http://schemas.microsoft.com/office/drawing/2016/5/13/chartex" xmlns:cx8="http://schemas.microsoft.com/office/drawing/2016/5/14/chartex" xmlns:mc="http://schemas.openxmlformats.org/markup-compatibility/2006" xmlns:aink="http://schemas.microsoft.com/office/drawing/2016/ink" xmlns:am3d="http://schemas.microsoft.com/office/drawing/2017/model3d" xmlns:o="urn:schemas-microsoft-com:office:office" xmlns:r="http://schemas.openxmlformats.org/officeDocument/2006/relationships" xmlns:m="http://schemas.openxmlformats.org/officeDocument/2006/math" xmlns:v="urn:schemas-microsoft-com:vml" xmlns:wp14="http://schemas.microsoft.com/office/word/2010/wordprocessingDrawing" xmlns:wp="http://schemas.openxmlformats.org/drawingml/2006/wordprocessingDrawing" xmlns:w10="urn:schemas-microsoft-com:office:word" xmlns:w="http://schemas.openxmlformats.org/wordprocessingml/2006/main" xmlns:w14="http://schemas.microsoft.com/office/word/2010/wordml" xmlns:w15="http://schemas.microsoft.com/office/word/2012/wordml" xmlns:w16cex="http://schemas.microsoft.com/office/word/2018/wordml/cex" xmlns:w16cid="http://schemas.microsoft.com/office/word/2016/wordml/cid" xmlns:w16="http://schemas.microsoft.com/office/word/2018/wordml" xmlns:w16sdtdh="http://schemas.microsoft.com/office/word/2020/wordml/sdtdatahash" xmlns:w16se="http://schemas.microsoft.com/office/word/2015/wordml/symex" xmlns:wpg="http://schemas.microsoft.com/office/word/2010/wordprocessingGroup" xmlns:wpi="http://schemas.microsoft.com/office/word/2010/wordprocessingInk" xmlns:wne="http://schemas.microsoft.com/office/word/2006/wordml" xmlns:wps="http://schemas.microsoft.com/office/word/2010/wordprocessingShape" mc:Ignorable="w14 w15 w16se w16cid w16 w16cex w16sdtdh wp14">
   <w:sdt>
     <w:sdtPr>
       <w:id w:val="1563750388"/>
@@ -21782,6 +21801,7 @@
         <w:docPartUnique/>
       </w:docPartObj>
     </w:sdtPr>
+    <w:sdtEndPr/>
     <w:sdtContent>
       <w:p>
         <w:pPr>
@@ -21800,7 +21820,7 @@
 </file>
 
 <file path=word/header2.xml><?xml version="1.0" encoding="utf-8"?>
-<w:hdr xmlns:wpc="http://schemas.microsoft.com/office/word/2010/wordprocessingCanvas" xmlns:cx="http://schemas.microsoft.com/office/drawing/2014/chartex" xmlns:cx1="http://schemas.microsoft.com/office/drawing/2015/9/8/chartex" xmlns:cx2="http://schemas.microsoft.com/office/drawing/2015/10/21/chartex" xmlns:cx3="http://schemas.microsoft.com/office/drawing/2016/5/9/chartex" xmlns:cx4="http://schemas.microsoft.com/office/drawing/2016/5/10/chartex" xmlns:cx5="http://schemas.microsoft.com/office/drawing/2016/5/11/chartex" xmlns:cx6="http://schemas.microsoft.com/office/drawing/2016/5/12/chartex" xmlns:cx7="http://schemas.microsoft.com/office/drawing/2016/5/13/chartex" xmlns:cx8="http://schemas.microsoft.com/office/drawing/2016/5/14/chartex" xmlns:mc="http://schemas.openxmlformats.org/markup-compatibility/2006" xmlns:aink="http://schemas.microsoft.com/office/drawing/2016/ink" xmlns:am3d="http://schemas.microsoft.com/office/drawing/2017/model3d" xmlns:o="urn:schemas-microsoft-com:office:office" xmlns:oel="http://schemas.microsoft.com/office/2019/extlst" xmlns:r="http://schemas.openxmlformats.org/officeDocument/2006/relationships" xmlns:m="http://schemas.openxmlformats.org/officeDocument/2006/math" xmlns:v="urn:schemas-microsoft-com:vml" xmlns:wp14="http://schemas.microsoft.com/office/word/2010/wordprocessingDrawing" xmlns:wp="http://schemas.openxmlformats.org/drawingml/2006/wordprocessingDrawing" xmlns:w10="urn:schemas-microsoft-com:office:word" xmlns:w="http://schemas.openxmlformats.org/wordprocessingml/2006/main" xmlns:w14="http://schemas.microsoft.com/office/word/2010/wordml" xmlns:w15="http://schemas.microsoft.com/office/word/2012/wordml" xmlns:w16cex="http://schemas.microsoft.com/office/word/2018/wordml/cex" xmlns:w16cid="http://schemas.microsoft.com/office/word/2016/wordml/cid" xmlns:w16="http://schemas.microsoft.com/office/word/2018/wordml" xmlns:w16du="http://schemas.microsoft.com/office/word/2023/wordml/word16du" xmlns:w16sdtdh="http://schemas.microsoft.com/office/word/2020/wordml/sdtdatahash" xmlns:w16se="http://schemas.microsoft.com/office/word/2015/wordml/symex" xmlns:wpg="http://schemas.microsoft.com/office/word/2010/wordprocessingGroup" xmlns:wpi="http://schemas.microsoft.com/office/word/2010/wordprocessingInk" xmlns:wne="http://schemas.microsoft.com/office/word/2006/wordml" xmlns:wps="http://schemas.microsoft.com/office/word/2010/wordprocessingShape" mc:Ignorable="w14 w15 w16se w16cid w16 w16cex w16sdtdh w16du wp14">
+<w:hdr xmlns:wpc="http://schemas.microsoft.com/office/word/2010/wordprocessingCanvas" xmlns:cx="http://schemas.microsoft.com/office/drawing/2014/chartex" xmlns:cx1="http://schemas.microsoft.com/office/drawing/2015/9/8/chartex" xmlns:cx2="http://schemas.microsoft.com/office/drawing/2015/10/21/chartex" xmlns:cx3="http://schemas.microsoft.com/office/drawing/2016/5/9/chartex" xmlns:cx4="http://schemas.microsoft.com/office/drawing/2016/5/10/chartex" xmlns:cx5="http://schemas.microsoft.com/office/drawing/2016/5/11/chartex" xmlns:cx6="http://schemas.microsoft.com/office/drawing/2016/5/12/chartex" xmlns:cx7="http://schemas.microsoft.com/office/drawing/2016/5/13/chartex" xmlns:cx8="http://schemas.microsoft.com/office/drawing/2016/5/14/chartex" xmlns:mc="http://schemas.openxmlformats.org/markup-compatibility/2006" xmlns:aink="http://schemas.microsoft.com/office/drawing/2016/ink" xmlns:am3d="http://schemas.microsoft.com/office/drawing/2017/model3d" xmlns:o="urn:schemas-microsoft-com:office:office" xmlns:r="http://schemas.openxmlformats.org/officeDocument/2006/relationships" xmlns:m="http://schemas.openxmlformats.org/officeDocument/2006/math" xmlns:v="urn:schemas-microsoft-com:vml" xmlns:wp14="http://schemas.microsoft.com/office/word/2010/wordprocessingDrawing" xmlns:wp="http://schemas.openxmlformats.org/drawingml/2006/wordprocessingDrawing" xmlns:w10="urn:schemas-microsoft-com:office:word" xmlns:w="http://schemas.openxmlformats.org/wordprocessingml/2006/main" xmlns:w14="http://schemas.microsoft.com/office/word/2010/wordml" xmlns:w15="http://schemas.microsoft.com/office/word/2012/wordml" xmlns:w16cex="http://schemas.microsoft.com/office/word/2018/wordml/cex" xmlns:w16cid="http://schemas.microsoft.com/office/word/2016/wordml/cid" xmlns:w16="http://schemas.microsoft.com/office/word/2018/wordml" xmlns:w16sdtdh="http://schemas.microsoft.com/office/word/2020/wordml/sdtdatahash" xmlns:w16se="http://schemas.microsoft.com/office/word/2015/wordml/symex" xmlns:wpg="http://schemas.microsoft.com/office/word/2010/wordprocessingGroup" xmlns:wpi="http://schemas.microsoft.com/office/word/2010/wordprocessingInk" xmlns:wne="http://schemas.microsoft.com/office/word/2006/wordml" xmlns:wps="http://schemas.microsoft.com/office/word/2010/wordprocessingShape" mc:Ignorable="w14 w15 w16se w16cid w16 w16cex w16sdtdh wp14">
   <w:sdt>
     <w:sdtPr>
       <w:id w:val="-1904596420"/>
@@ -21809,6 +21829,7 @@
         <w:docPartUnique/>
       </w:docPartObj>
     </w:sdtPr>
+    <w:sdtEndPr/>
     <w:sdtContent>
       <w:p>
         <w:pPr>
@@ -21842,7 +21863,7 @@
 </file>
 
 <file path=word/header3.xml><?xml version="1.0" encoding="utf-8"?>
-<w:hdr xmlns:wpc="http://schemas.microsoft.com/office/word/2010/wordprocessingCanvas" xmlns:cx="http://schemas.microsoft.com/office/drawing/2014/chartex" xmlns:cx1="http://schemas.microsoft.com/office/drawing/2015/9/8/chartex" xmlns:cx2="http://schemas.microsoft.com/office/drawing/2015/10/21/chartex" xmlns:cx3="http://schemas.microsoft.com/office/drawing/2016/5/9/chartex" xmlns:cx4="http://schemas.microsoft.com/office/drawing/2016/5/10/chartex" xmlns:cx5="http://schemas.microsoft.com/office/drawing/2016/5/11/chartex" xmlns:cx6="http://schemas.microsoft.com/office/drawing/2016/5/12/chartex" xmlns:cx7="http://schemas.microsoft.com/office/drawing/2016/5/13/chartex" xmlns:cx8="http://schemas.microsoft.com/office/drawing/2016/5/14/chartex" xmlns:mc="http://schemas.openxmlformats.org/markup-compatibility/2006" xmlns:aink="http://schemas.microsoft.com/office/drawing/2016/ink" xmlns:am3d="http://schemas.microsoft.com/office/drawing/2017/model3d" xmlns:o="urn:schemas-microsoft-com:office:office" xmlns:oel="http://schemas.microsoft.com/office/2019/extlst" xmlns:r="http://schemas.openxmlformats.org/officeDocument/2006/relationships" xmlns:m="http://schemas.openxmlformats.org/officeDocument/2006/math" xmlns:v="urn:schemas-microsoft-com:vml" xmlns:wp14="http://schemas.microsoft.com/office/word/2010/wordprocessingDrawing" xmlns:wp="http://schemas.openxmlformats.org/drawingml/2006/wordprocessingDrawing" xmlns:w10="urn:schemas-microsoft-com:office:word" xmlns:w="http://schemas.openxmlformats.org/wordprocessingml/2006/main" xmlns:w14="http://schemas.microsoft.com/office/word/2010/wordml" xmlns:w15="http://schemas.microsoft.com/office/word/2012/wordml" xmlns:w16cex="http://schemas.microsoft.com/office/word/2018/wordml/cex" xmlns:w16cid="http://schemas.microsoft.com/office/word/2016/wordml/cid" xmlns:w16="http://schemas.microsoft.com/office/word/2018/wordml" xmlns:w16du="http://schemas.microsoft.com/office/word/2023/wordml/word16du" xmlns:w16sdtdh="http://schemas.microsoft.com/office/word/2020/wordml/sdtdatahash" xmlns:w16se="http://schemas.microsoft.com/office/word/2015/wordml/symex" xmlns:wpg="http://schemas.microsoft.com/office/word/2010/wordprocessingGroup" xmlns:wpi="http://schemas.microsoft.com/office/word/2010/wordprocessingInk" xmlns:wne="http://schemas.microsoft.com/office/word/2006/wordml" xmlns:wps="http://schemas.microsoft.com/office/word/2010/wordprocessingShape" mc:Ignorable="w14 w15 w16se w16cid w16 w16cex w16sdtdh w16du wp14">
+<w:hdr xmlns:wpc="http://schemas.microsoft.com/office/word/2010/wordprocessingCanvas" xmlns:cx="http://schemas.microsoft.com/office/drawing/2014/chartex" xmlns:cx1="http://schemas.microsoft.com/office/drawing/2015/9/8/chartex" xmlns:cx2="http://schemas.microsoft.com/office/drawing/2015/10/21/chartex" xmlns:cx3="http://schemas.microsoft.com/office/drawing/2016/5/9/chartex" xmlns:cx4="http://schemas.microsoft.com/office/drawing/2016/5/10/chartex" xmlns:cx5="http://schemas.microsoft.com/office/drawing/2016/5/11/chartex" xmlns:cx6="http://schemas.microsoft.com/office/drawing/2016/5/12/chartex" xmlns:cx7="http://schemas.microsoft.com/office/drawing/2016/5/13/chartex" xmlns:cx8="http://schemas.microsoft.com/office/drawing/2016/5/14/chartex" xmlns:mc="http://schemas.openxmlformats.org/markup-compatibility/2006" xmlns:aink="http://schemas.microsoft.com/office/drawing/2016/ink" xmlns:am3d="http://schemas.microsoft.com/office/drawing/2017/model3d" xmlns:o="urn:schemas-microsoft-com:office:office" xmlns:r="http://schemas.openxmlformats.org/officeDocument/2006/relationships" xmlns:m="http://schemas.openxmlformats.org/officeDocument/2006/math" xmlns:v="urn:schemas-microsoft-com:vml" xmlns:wp14="http://schemas.microsoft.com/office/word/2010/wordprocessingDrawing" xmlns:wp="http://schemas.openxmlformats.org/drawingml/2006/wordprocessingDrawing" xmlns:w10="urn:schemas-microsoft-com:office:word" xmlns:w="http://schemas.openxmlformats.org/wordprocessingml/2006/main" xmlns:w14="http://schemas.microsoft.com/office/word/2010/wordml" xmlns:w15="http://schemas.microsoft.com/office/word/2012/wordml" xmlns:w16cex="http://schemas.microsoft.com/office/word/2018/wordml/cex" xmlns:w16cid="http://schemas.microsoft.com/office/word/2016/wordml/cid" xmlns:w16="http://schemas.microsoft.com/office/word/2018/wordml" xmlns:w16sdtdh="http://schemas.microsoft.com/office/word/2020/wordml/sdtdatahash" xmlns:w16se="http://schemas.microsoft.com/office/word/2015/wordml/symex" xmlns:wpg="http://schemas.microsoft.com/office/word/2010/wordprocessingGroup" xmlns:wpi="http://schemas.microsoft.com/office/word/2010/wordprocessingInk" xmlns:wne="http://schemas.microsoft.com/office/word/2006/wordml" xmlns:wps="http://schemas.microsoft.com/office/word/2010/wordprocessingShape" mc:Ignorable="w14 w15 w16se w16cid w16 w16cex w16sdtdh wp14">
   <w:sdt>
     <w:sdtPr>
       <w:id w:val="-388962088"/>
@@ -21851,6 +21872,7 @@
         <w:docPartUnique/>
       </w:docPartObj>
     </w:sdtPr>
+    <w:sdtEndPr/>
     <w:sdtContent>
       <w:p>
         <w:pPr>
@@ -21884,7 +21906,7 @@
 </file>
 
 <file path=word/numbering.xml><?xml version="1.0" encoding="utf-8"?>
-<w:numbering xmlns:wpc="http://schemas.microsoft.com/office/word/2010/wordprocessingCanvas" xmlns:cx="http://schemas.microsoft.com/office/drawing/2014/chartex" xmlns:cx1="http://schemas.microsoft.com/office/drawing/2015/9/8/chartex" xmlns:cx2="http://schemas.microsoft.com/office/drawing/2015/10/21/chartex" xmlns:cx3="http://schemas.microsoft.com/office/drawing/2016/5/9/chartex" xmlns:cx4="http://schemas.microsoft.com/office/drawing/2016/5/10/chartex" xmlns:cx5="http://schemas.microsoft.com/office/drawing/2016/5/11/chartex" xmlns:cx6="http://schemas.microsoft.com/office/drawing/2016/5/12/chartex" xmlns:cx7="http://schemas.microsoft.com/office/drawing/2016/5/13/chartex" xmlns:cx8="http://schemas.microsoft.com/office/drawing/2016/5/14/chartex" xmlns:mc="http://schemas.openxmlformats.org/markup-compatibility/2006" xmlns:aink="http://schemas.microsoft.com/office/drawing/2016/ink" xmlns:am3d="http://schemas.microsoft.com/office/drawing/2017/model3d" xmlns:o="urn:schemas-microsoft-com:office:office" xmlns:oel="http://schemas.microsoft.com/office/2019/extlst" xmlns:r="http://schemas.openxmlformats.org/officeDocument/2006/relationships" xmlns:m="http://schemas.openxmlformats.org/officeDocument/2006/math" xmlns:v="urn:schemas-microsoft-com:vml" xmlns:wp14="http://schemas.microsoft.com/office/word/2010/wordprocessingDrawing" xmlns:wp="http://schemas.openxmlformats.org/drawingml/2006/wordprocessingDrawing" xmlns:w10="urn:schemas-microsoft-com:office:word" xmlns:w="http://schemas.openxmlformats.org/wordprocessingml/2006/main" xmlns:w14="http://schemas.microsoft.com/office/word/2010/wordml" xmlns:w15="http://schemas.microsoft.com/office/word/2012/wordml" xmlns:w16cex="http://schemas.microsoft.com/office/word/2018/wordml/cex" xmlns:w16cid="http://schemas.microsoft.com/office/word/2016/wordml/cid" xmlns:w16="http://schemas.microsoft.com/office/word/2018/wordml" xmlns:w16du="http://schemas.microsoft.com/office/word/2023/wordml/word16du" xmlns:w16sdtdh="http://schemas.microsoft.com/office/word/2020/wordml/sdtdatahash" xmlns:w16se="http://schemas.microsoft.com/office/word/2015/wordml/symex" xmlns:wpg="http://schemas.microsoft.com/office/word/2010/wordprocessingGroup" xmlns:wpi="http://schemas.microsoft.com/office/word/2010/wordprocessingInk" xmlns:wne="http://schemas.microsoft.com/office/word/2006/wordml" xmlns:wps="http://schemas.microsoft.com/office/word/2010/wordprocessingShape" mc:Ignorable="w14 w15 w16se w16cid w16 w16cex w16sdtdh w16du wp14">
+<w:numbering xmlns:wpc="http://schemas.microsoft.com/office/word/2010/wordprocessingCanvas" xmlns:cx="http://schemas.microsoft.com/office/drawing/2014/chartex" xmlns:cx1="http://schemas.microsoft.com/office/drawing/2015/9/8/chartex" xmlns:cx2="http://schemas.microsoft.com/office/drawing/2015/10/21/chartex" xmlns:cx3="http://schemas.microsoft.com/office/drawing/2016/5/9/chartex" xmlns:cx4="http://schemas.microsoft.com/office/drawing/2016/5/10/chartex" xmlns:cx5="http://schemas.microsoft.com/office/drawing/2016/5/11/chartex" xmlns:cx6="http://schemas.microsoft.com/office/drawing/2016/5/12/chartex" xmlns:cx7="http://schemas.microsoft.com/office/drawing/2016/5/13/chartex" xmlns:cx8="http://schemas.microsoft.com/office/drawing/2016/5/14/chartex" xmlns:mc="http://schemas.openxmlformats.org/markup-compatibility/2006" xmlns:aink="http://schemas.microsoft.com/office/drawing/2016/ink" xmlns:am3d="http://schemas.microsoft.com/office/drawing/2017/model3d" xmlns:o="urn:schemas-microsoft-com:office:office" xmlns:r="http://schemas.openxmlformats.org/officeDocument/2006/relationships" xmlns:m="http://schemas.openxmlformats.org/officeDocument/2006/math" xmlns:v="urn:schemas-microsoft-com:vml" xmlns:wp14="http://schemas.microsoft.com/office/word/2010/wordprocessingDrawing" xmlns:wp="http://schemas.openxmlformats.org/drawingml/2006/wordprocessingDrawing" xmlns:w10="urn:schemas-microsoft-com:office:word" xmlns:w="http://schemas.openxmlformats.org/wordprocessingml/2006/main" xmlns:w14="http://schemas.microsoft.com/office/word/2010/wordml" xmlns:w15="http://schemas.microsoft.com/office/word/2012/wordml" xmlns:w16cex="http://schemas.microsoft.com/office/word/2018/wordml/cex" xmlns:w16cid="http://schemas.microsoft.com/office/word/2016/wordml/cid" xmlns:w16="http://schemas.microsoft.com/office/word/2018/wordml" xmlns:w16sdtdh="http://schemas.microsoft.com/office/word/2020/wordml/sdtdatahash" xmlns:w16se="http://schemas.microsoft.com/office/word/2015/wordml/symex" xmlns:wpg="http://schemas.microsoft.com/office/word/2010/wordprocessingGroup" xmlns:wpi="http://schemas.microsoft.com/office/word/2010/wordprocessingInk" xmlns:wne="http://schemas.microsoft.com/office/word/2006/wordml" xmlns:wps="http://schemas.microsoft.com/office/word/2010/wordprocessingShape" mc:Ignorable="w14 w15 w16se w16cid w16 w16cex w16sdtdh wp14">
   <w:abstractNum w:abstractNumId="0" w15:restartNumberingAfterBreak="0">
     <w:nsid w:val="06411C9C"/>
     <w:multiLevelType w:val="hybridMultilevel"/>
@@ -24013,49 +24035,49 @@
       </w:rPr>
     </w:lvl>
   </w:abstractNum>
-  <w:num w:numId="1" w16cid:durableId="1274829141">
+  <w:num w:numId="1">
     <w:abstractNumId w:val="19"/>
   </w:num>
-  <w:num w:numId="2" w16cid:durableId="680089379">
+  <w:num w:numId="2">
     <w:abstractNumId w:val="7"/>
   </w:num>
-  <w:num w:numId="3" w16cid:durableId="1241329923">
+  <w:num w:numId="3">
     <w:abstractNumId w:val="0"/>
   </w:num>
-  <w:num w:numId="4" w16cid:durableId="1339233628">
+  <w:num w:numId="4">
     <w:abstractNumId w:val="16"/>
   </w:num>
-  <w:num w:numId="5" w16cid:durableId="567616654">
+  <w:num w:numId="5">
     <w:abstractNumId w:val="12"/>
   </w:num>
-  <w:num w:numId="6" w16cid:durableId="1256203579">
+  <w:num w:numId="6">
     <w:abstractNumId w:val="18"/>
   </w:num>
-  <w:num w:numId="7" w16cid:durableId="38938445">
+  <w:num w:numId="7">
     <w:abstractNumId w:val="17"/>
   </w:num>
-  <w:num w:numId="8" w16cid:durableId="33162870">
+  <w:num w:numId="8">
     <w:abstractNumId w:val="4"/>
   </w:num>
-  <w:num w:numId="9" w16cid:durableId="1730109366">
+  <w:num w:numId="9">
     <w:abstractNumId w:val="13"/>
   </w:num>
-  <w:num w:numId="10" w16cid:durableId="831987578">
+  <w:num w:numId="10">
     <w:abstractNumId w:val="1"/>
   </w:num>
-  <w:num w:numId="11" w16cid:durableId="1870337289">
+  <w:num w:numId="11">
     <w:abstractNumId w:val="10"/>
   </w:num>
-  <w:num w:numId="12" w16cid:durableId="516702663">
+  <w:num w:numId="12">
     <w:abstractNumId w:val="15"/>
   </w:num>
-  <w:num w:numId="13" w16cid:durableId="1199734428">
+  <w:num w:numId="13">
     <w:abstractNumId w:val="14"/>
   </w:num>
-  <w:num w:numId="14" w16cid:durableId="145127657">
+  <w:num w:numId="14">
     <w:abstractNumId w:val="20"/>
   </w:num>
-  <w:num w:numId="15" w16cid:durableId="1992098923">
+  <w:num w:numId="15">
     <w:abstractNumId w:val="20"/>
     <w:lvlOverride w:ilvl="0">
       <w:startOverride w:val="1"/>
@@ -24085,13 +24107,13 @@
       <w:startOverride w:val="1"/>
     </w:lvlOverride>
   </w:num>
-  <w:num w:numId="16" w16cid:durableId="678461435">
+  <w:num w:numId="16">
     <w:abstractNumId w:val="9"/>
   </w:num>
-  <w:num w:numId="17" w16cid:durableId="1238200324">
+  <w:num w:numId="17">
     <w:abstractNumId w:val="8"/>
   </w:num>
-  <w:num w:numId="18" w16cid:durableId="8996587">
+  <w:num w:numId="18">
     <w:abstractNumId w:val="3"/>
     <w:lvlOverride w:ilvl="0">
       <w:startOverride w:val="1"/>
@@ -24121,7 +24143,7 @@
       <w:startOverride w:val="1"/>
     </w:lvlOverride>
   </w:num>
-  <w:num w:numId="19" w16cid:durableId="444158371">
+  <w:num w:numId="19">
     <w:abstractNumId w:val="11"/>
     <w:lvlOverride w:ilvl="0">
       <w:startOverride w:val="1"/>
@@ -24151,7 +24173,7 @@
       <w:startOverride w:val="1"/>
     </w:lvlOverride>
   </w:num>
-  <w:num w:numId="20" w16cid:durableId="1862628054">
+  <w:num w:numId="20">
     <w:abstractNumId w:val="2"/>
     <w:lvlOverride w:ilvl="0">
       <w:startOverride w:val="1"/>
@@ -24181,37 +24203,37 @@
       <w:startOverride w:val="1"/>
     </w:lvlOverride>
   </w:num>
-  <w:num w:numId="21" w16cid:durableId="959259292">
+  <w:num w:numId="21">
     <w:abstractNumId w:val="5"/>
   </w:num>
-  <w:num w:numId="22" w16cid:durableId="1448427739">
+  <w:num w:numId="22">
     <w:abstractNumId w:val="6"/>
   </w:num>
-  <w:num w:numId="23" w16cid:durableId="1792897821">
+  <w:num w:numId="23">
     <w:abstractNumId w:val="20"/>
   </w:num>
-  <w:num w:numId="24" w16cid:durableId="386149199">
+  <w:num w:numId="24">
     <w:abstractNumId w:val="20"/>
   </w:num>
-  <w:num w:numId="25" w16cid:durableId="224336211">
+  <w:num w:numId="25">
     <w:abstractNumId w:val="20"/>
   </w:num>
-  <w:num w:numId="26" w16cid:durableId="1718510167">
+  <w:num w:numId="26">
     <w:abstractNumId w:val="20"/>
   </w:num>
-  <w:num w:numId="27" w16cid:durableId="1838115079">
+  <w:num w:numId="27">
     <w:abstractNumId w:val="20"/>
   </w:num>
-  <w:num w:numId="28" w16cid:durableId="1190603611">
+  <w:num w:numId="28">
     <w:abstractNumId w:val="5"/>
   </w:num>
-  <w:num w:numId="29" w16cid:durableId="1117985421">
+  <w:num w:numId="29">
     <w:abstractNumId w:val="20"/>
   </w:num>
-  <w:num w:numId="30" w16cid:durableId="1321275858">
+  <w:num w:numId="30">
     <w:abstractNumId w:val="20"/>
   </w:num>
-  <w:num w:numId="31" w16cid:durableId="243076455">
+  <w:num w:numId="31">
     <w:abstractNumId w:val="20"/>
     <w:lvlOverride w:ilvl="0">
       <w:startOverride w:val="1"/>
@@ -24241,20 +24263,20 @@
       <w:startOverride w:val="1"/>
     </w:lvlOverride>
   </w:num>
-  <w:num w:numId="32" w16cid:durableId="582033675">
+  <w:num w:numId="32">
     <w:abstractNumId w:val="20"/>
   </w:num>
-  <w:num w:numId="33" w16cid:durableId="1171602719">
+  <w:num w:numId="33">
     <w:abstractNumId w:val="20"/>
   </w:num>
-  <w:num w:numId="34" w16cid:durableId="135538461">
+  <w:num w:numId="34">
     <w:abstractNumId w:val="20"/>
   </w:num>
 </w:numbering>
 </file>
 
 <file path=word/styles.xml><?xml version="1.0" encoding="utf-8"?>
-<w:styles xmlns:mc="http://schemas.openxmlformats.org/markup-compatibility/2006" xmlns:r="http://schemas.openxmlformats.org/officeDocument/2006/relationships" xmlns:w="http://schemas.openxmlformats.org/wordprocessingml/2006/main" xmlns:w14="http://schemas.microsoft.com/office/word/2010/wordml" xmlns:w15="http://schemas.microsoft.com/office/word/2012/wordml" xmlns:w16cex="http://schemas.microsoft.com/office/word/2018/wordml/cex" xmlns:w16cid="http://schemas.microsoft.com/office/word/2016/wordml/cid" xmlns:w16="http://schemas.microsoft.com/office/word/2018/wordml" xmlns:w16du="http://schemas.microsoft.com/office/word/2023/wordml/word16du" xmlns:w16sdtdh="http://schemas.microsoft.com/office/word/2020/wordml/sdtdatahash" xmlns:w16se="http://schemas.microsoft.com/office/word/2015/wordml/symex" mc:Ignorable="w14 w15 w16se w16cid w16 w16cex w16sdtdh w16du">
+<w:styles xmlns:mc="http://schemas.openxmlformats.org/markup-compatibility/2006" xmlns:r="http://schemas.openxmlformats.org/officeDocument/2006/relationships" xmlns:w="http://schemas.openxmlformats.org/wordprocessingml/2006/main" xmlns:w14="http://schemas.microsoft.com/office/word/2010/wordml" xmlns:w15="http://schemas.microsoft.com/office/word/2012/wordml" xmlns:w16cex="http://schemas.microsoft.com/office/word/2018/wordml/cex" xmlns:w16cid="http://schemas.microsoft.com/office/word/2016/wordml/cid" xmlns:w16="http://schemas.microsoft.com/office/word/2018/wordml" xmlns:w16sdtdh="http://schemas.microsoft.com/office/word/2020/wordml/sdtdatahash" xmlns:w16se="http://schemas.microsoft.com/office/word/2015/wordml/symex" mc:Ignorable="w14 w15 w16se w16cid w16 w16cex w16sdtdh">
   <w:docDefaults>
     <w:rPrDefault>
       <w:rPr>
@@ -25619,6 +25641,10 @@
 </file>
 
 <file path=customXml/item1.xml><?xml version="1.0" encoding="utf-8"?>
+<b:Sources xmlns:b="http://schemas.openxmlformats.org/officeDocument/2006/bibliography" xmlns="http://schemas.openxmlformats.org/officeDocument/2006/bibliography" SelectedStyle="\APASixthEditionOfficeOnline.xsl" StyleName="APA" Version="6"/>
+</file>
+
+<file path=customXml/item2.xml><?xml version="1.0" encoding="utf-8"?>
 <p:properties xmlns:p="http://schemas.microsoft.com/office/2006/metadata/properties" xmlns:xsi="http://www.w3.org/2001/XMLSchema-instance" xmlns:pc="http://schemas.microsoft.com/office/infopath/2007/PartnerControls">
   <documentManagement>
     <lcf76f155ced4ddcb4097134ff3c332f xmlns="d1fb6d93-582b-43cd-8287-487fd004c3f6">
@@ -25629,20 +25655,7 @@
 </p:properties>
 </file>
 
-<file path=customXml/item2.xml><?xml version="1.0" encoding="utf-8"?>
-<b:Sources xmlns:b="http://schemas.openxmlformats.org/officeDocument/2006/bibliography" xmlns="http://schemas.openxmlformats.org/officeDocument/2006/bibliography" SelectedStyle="\APASixthEditionOfficeOnline.xsl" StyleName="APA" Version="6"/>
-</file>
-
 <file path=customXml/item3.xml><?xml version="1.0" encoding="utf-8"?>
-<?mso-contentType ?>
-<FormTemplates xmlns="http://schemas.microsoft.com/sharepoint/v3/contenttype/forms">
-  <Display>DocumentLibraryForm</Display>
-  <Edit>DocumentLibraryForm</Edit>
-  <New>DocumentLibraryForm</New>
-</FormTemplates>
-</file>
-
-<file path=customXml/item4.xml><?xml version="1.0" encoding="utf-8"?>
 <ct:contentTypeSchema xmlns:ct="http://schemas.microsoft.com/office/2006/metadata/contentType" xmlns:ma="http://schemas.microsoft.com/office/2006/metadata/properties/metaAttributes" ct:_="" ma:_="" ma:contentTypeName="Documento" ma:contentTypeID="0x010100335E4FC40CD6224CB95AF1B446ACEBBA" ma:contentTypeVersion="11" ma:contentTypeDescription="Crie um novo documento." ma:contentTypeScope="" ma:versionID="197ad873812d30d4e9c4259a560c5b42">
   <xsd:schema xmlns:xsd="http://www.w3.org/2001/XMLSchema" xmlns:xs="http://www.w3.org/2001/XMLSchema" xmlns:p="http://schemas.microsoft.com/office/2006/metadata/properties" xmlns:ns2="d1fb6d93-582b-43cd-8287-487fd004c3f6" xmlns:ns3="465319ce-0f80-4c4a-9c71-aca60d50b955" targetNamespace="http://schemas.microsoft.com/office/2006/metadata/properties" ma:root="true" ma:fieldsID="63cc35dae81191b6d65c41e7e54a97f0" ns2:_="" ns3:_="">
     <xsd:import namespace="d1fb6d93-582b-43cd-8287-487fd004c3f6"/>
@@ -25837,7 +25850,24 @@
 </ct:contentTypeSchema>
 </file>
 
+<file path=customXml/item4.xml><?xml version="1.0" encoding="utf-8"?>
+<?mso-contentType ?>
+<FormTemplates xmlns="http://schemas.microsoft.com/sharepoint/v3/contenttype/forms">
+  <Display>DocumentLibraryForm</Display>
+  <Edit>DocumentLibraryForm</Edit>
+  <New>DocumentLibraryForm</New>
+</FormTemplates>
+</file>
+
 <file path=customXml/itemProps1.xml><?xml version="1.0" encoding="utf-8"?>
+<ds:datastoreItem xmlns:ds="http://schemas.openxmlformats.org/officeDocument/2006/customXml" ds:itemID="{3C3867F1-B9C6-47BF-ADAD-AE5629DE0142}">
+  <ds:schemaRefs>
+    <ds:schemaRef ds:uri="http://schemas.openxmlformats.org/officeDocument/2006/bibliography"/>
+  </ds:schemaRefs>
+</ds:datastoreItem>
+</file>
+
+<file path=customXml/itemProps2.xml><?xml version="1.0" encoding="utf-8"?>
 <ds:datastoreItem xmlns:ds="http://schemas.openxmlformats.org/officeDocument/2006/customXml" ds:itemID="{B023DE9E-43C2-43A4-B3CF-EAC6079A092F}">
   <ds:schemaRefs>
     <ds:schemaRef ds:uri="http://schemas.microsoft.com/office/2006/metadata/properties"/>
@@ -25848,23 +25878,7 @@
 </ds:datastoreItem>
 </file>
 
-<file path=customXml/itemProps2.xml><?xml version="1.0" encoding="utf-8"?>
-<ds:datastoreItem xmlns:ds="http://schemas.openxmlformats.org/officeDocument/2006/customXml" ds:itemID="{3C3867F1-B9C6-47BF-ADAD-AE5629DE0142}">
-  <ds:schemaRefs>
-    <ds:schemaRef ds:uri="http://schemas.openxmlformats.org/officeDocument/2006/bibliography"/>
-  </ds:schemaRefs>
-</ds:datastoreItem>
-</file>
-
 <file path=customXml/itemProps3.xml><?xml version="1.0" encoding="utf-8"?>
-<ds:datastoreItem xmlns:ds="http://schemas.openxmlformats.org/officeDocument/2006/customXml" ds:itemID="{63D20B0B-DD71-4BA9-837E-46CEEE25A42C}">
-  <ds:schemaRefs>
-    <ds:schemaRef ds:uri="http://schemas.microsoft.com/sharepoint/v3/contenttype/forms"/>
-  </ds:schemaRefs>
-</ds:datastoreItem>
-</file>
-
-<file path=customXml/itemProps4.xml><?xml version="1.0" encoding="utf-8"?>
 <ds:datastoreItem xmlns:ds="http://schemas.openxmlformats.org/officeDocument/2006/customXml" ds:itemID="{9438FEF7-1495-4764-9C99-4818091497FA}">
   <ds:schemaRefs>
     <ds:schemaRef ds:uri="http://schemas.microsoft.com/office/2006/metadata/contentType"/>
@@ -25881,4 +25895,12 @@
     <ds:schemaRef ds:uri="http://schemas.microsoft.com/internal/obd"/>
   </ds:schemaRefs>
 </ds:datastoreItem>
+</file>
+
+<file path=customXml/itemProps4.xml><?xml version="1.0" encoding="utf-8"?>
+<ds:datastoreItem xmlns:ds="http://schemas.openxmlformats.org/officeDocument/2006/customXml" ds:itemID="{63D20B0B-DD71-4BA9-837E-46CEEE25A42C}">
+  <ds:schemaRefs>
+    <ds:schemaRef ds:uri="http://schemas.microsoft.com/sharepoint/v3/contenttype/forms"/>
+  </ds:schemaRefs>
+</ds:datastoreItem>
 </file>
</xml_diff>